<commit_message>
Fixed hyperlink conversion process
</commit_message>
<xml_diff>
--- a/target/output.docx
+++ b/target/output.docx
@@ -20,6 +20,9 @@
           <w:right w:type="dxa" w:w="0"/>
         </w:tblCellMar>
       </w:tblPr>
+      <w:tblGrid>
+        <w:gridCol/>
+      </w:tblGrid>
       <w:tr>
         <w:tc>
           <w:tcPr>
@@ -37,12 +40,12 @@
               <w:drawing>
                 <wp:inline distT="0" distR="0" distB="0" distL="0">
                   <wp:extent cx="1498600" cy="1054100"/>
-                  <wp:docPr id="1" name="Drawing 1" descr="Unknown.jpg"/>
+                  <wp:docPr id="1" name="Drawing 1" descr="clip_image001.jpg"/>
                   <a:graphic xmlns:a="http://schemas.openxmlformats.org/drawingml/2006/main">
                     <a:graphicData uri="http://schemas.openxmlformats.org/drawingml/2006/picture">
                       <pic:pic xmlns:pic="http://schemas.openxmlformats.org/drawingml/2006/picture">
                         <pic:nvPicPr>
-                          <pic:cNvPr id="0" name="Picture 1" descr="Unknown.jpg"/>
+                          <pic:cNvPr id="0" name="Picture 1" descr="clip_image001.jpg"/>
                           <pic:cNvPicPr>
                             <a:picLocks noChangeAspect="true"/>
                           </pic:cNvPicPr>
@@ -69,6 +72,13 @@
               </w:drawing>
             </w:r>
             <w:r/>
+            <w:r>
+              <w:rPr>
+                <w:b w:val="false"/>
+              </w:rPr>
+              <w:t>
+			</w:t>
+            </w:r>
             <w:r>
               <w:rPr>
                 <w:b w:val="false"/>
@@ -105,7 +115,7 @@
                           </pic:cNvPicPr>
                         </pic:nvPicPr>
                         <pic:blipFill>
-                          <a:blip r:embed="rId8"/>
+                          <a:blip r:embed="rId9"/>
                           <a:stretch>
                             <a:fillRect/>
                           </a:stretch>
@@ -126,6 +136,13 @@
               </w:drawing>
             </w:r>
             <w:r/>
+            <w:r>
+              <w:rPr>
+                <w:b w:val="false"/>
+              </w:rPr>
+              <w:t>
+			</w:t>
+            </w:r>
             <w:r>
               <w:rPr>
                 <w:b w:val="false"/>
@@ -162,7 +179,7 @@
                           </pic:cNvPicPr>
                         </pic:nvPicPr>
                         <pic:blipFill>
-                          <a:blip r:embed="rId8"/>
+                          <a:blip r:embed="rId9"/>
                           <a:stretch>
                             <a:fillRect/>
                           </a:stretch>
@@ -183,6 +200,13 @@
               </w:drawing>
             </w:r>
             <w:r/>
+            <w:r>
+              <w:rPr>
+                <w:b w:val="false"/>
+              </w:rPr>
+              <w:t>
+			</w:t>
+            </w:r>
             <w:r>
               <w:rPr>
                 <w:b w:val="false"/>
@@ -219,7 +243,7 @@
                           </pic:cNvPicPr>
                         </pic:nvPicPr>
                         <pic:blipFill>
-                          <a:blip r:embed="rId8"/>
+                          <a:blip r:embed="rId9"/>
                           <a:stretch>
                             <a:fillRect/>
                           </a:stretch>

</xml_diff>

<commit_message>
Added new test cases
</commit_message>
<xml_diff>
--- a/target/output.docx
+++ b/target/output.docx
@@ -26,6 +26,7 @@
       <w:tr>
         <w:tc>
           <w:tcPr>
+            <w:tcW w:w="0" w:type="auto"/>
             <w:gridSpan w:val="1"/>
             <w:tcBorders>
               <w:top w:val="thick" w:color="CCCCCC"/>
@@ -40,12 +41,12 @@
               <w:drawing>
                 <wp:inline distT="0" distR="0" distB="0" distL="0">
                   <wp:extent cx="1498600" cy="1054100"/>
-                  <wp:docPr id="1" name="Drawing 1" descr="clip_image001.jpg"/>
+                  <wp:docPr id="1" name="Drawing 1" descr="Unknown.jpg"/>
                   <a:graphic xmlns:a="http://schemas.openxmlformats.org/drawingml/2006/main">
                     <a:graphicData uri="http://schemas.openxmlformats.org/drawingml/2006/picture">
                       <pic:pic xmlns:pic="http://schemas.openxmlformats.org/drawingml/2006/picture">
                         <pic:nvPicPr>
-                          <pic:cNvPr id="0" name="Picture 1" descr="clip_image001.jpg"/>
+                          <pic:cNvPr id="0" name="Picture 1" descr="Unknown.jpg"/>
                           <pic:cNvPicPr>
                             <a:picLocks noChangeAspect="true"/>
                           </pic:cNvPicPr>
@@ -90,6 +91,7 @@
         </w:tc>
         <w:tc>
           <w:tcPr>
+            <w:tcW w:w="0" w:type="auto"/>
             <w:gridSpan w:val="1"/>
             <w:tcBorders>
               <w:top w:val="thick" w:color="CCCCCC"/>
@@ -115,7 +117,7 @@
                           </pic:cNvPicPr>
                         </pic:nvPicPr>
                         <pic:blipFill>
-                          <a:blip r:embed="rId9"/>
+                          <a:blip r:embed="rId8"/>
                           <a:stretch>
                             <a:fillRect/>
                           </a:stretch>
@@ -154,6 +156,7 @@
         </w:tc>
         <w:tc>
           <w:tcPr>
+            <w:tcW w:w="0" w:type="auto"/>
             <w:gridSpan w:val="1"/>
             <w:tcBorders>
               <w:top w:val="thick" w:color="CCCCCC"/>
@@ -179,7 +182,7 @@
                           </pic:cNvPicPr>
                         </pic:nvPicPr>
                         <pic:blipFill>
-                          <a:blip r:embed="rId9"/>
+                          <a:blip r:embed="rId8"/>
                           <a:stretch>
                             <a:fillRect/>
                           </a:stretch>
@@ -218,6 +221,7 @@
         </w:tc>
         <w:tc>
           <w:tcPr>
+            <w:tcW w:w="0" w:type="auto"/>
             <w:gridSpan w:val="1"/>
             <w:tcBorders>
               <w:top w:val="thick" w:color="CCCCCC"/>
@@ -243,7 +247,7 @@
                           </pic:cNvPicPr>
                         </pic:nvPicPr>
                         <pic:blipFill>
-                          <a:blip r:embed="rId9"/>
+                          <a:blip r:embed="rId8"/>
                           <a:stretch>
                             <a:fillRect/>
                           </a:stretch>

</xml_diff>

<commit_message>
Added Italic, Strike-through and new test cases
</commit_message>
<xml_diff>
--- a/target/output.docx
+++ b/target/output.docx
@@ -81,6 +81,8 @@
             <w:r>
               <w:rPr>
                 <w:b w:val="false"/>
+                <w:i w:val="false"/>
+                <w:strike w:val="false"/>
               </w:rPr>
               <w:t>
 			</w:t>
@@ -88,6 +90,8 @@
             <w:r>
               <w:rPr>
                 <w:b w:val="false"/>
+                <w:i w:val="false"/>
+                <w:strike w:val="false"/>
               </w:rPr>
               <w:t>
 			</w:t>
@@ -148,6 +152,8 @@
             <w:r>
               <w:rPr>
                 <w:b w:val="false"/>
+                <w:i w:val="false"/>
+                <w:strike w:val="false"/>
               </w:rPr>
               <w:t>
 			</w:t>
@@ -155,6 +161,8 @@
             <w:r>
               <w:rPr>
                 <w:b w:val="false"/>
+                <w:i w:val="false"/>
+                <w:strike w:val="false"/>
               </w:rPr>
               <w:t>
 			</w:t>
@@ -215,6 +223,8 @@
             <w:r>
               <w:rPr>
                 <w:b w:val="false"/>
+                <w:i w:val="false"/>
+                <w:strike w:val="false"/>
               </w:rPr>
               <w:t>
 			</w:t>
@@ -222,6 +232,8 @@
             <w:r>
               <w:rPr>
                 <w:b w:val="false"/>
+                <w:i w:val="false"/>
+                <w:strike w:val="false"/>
               </w:rPr>
               <w:t>
 			</w:t>
@@ -282,6 +294,8 @@
             <w:r>
               <w:rPr>
                 <w:b w:val="false"/>
+                <w:i w:val="false"/>
+                <w:strike w:val="false"/>
               </w:rPr>
               <w:t>
 			</w:t>
@@ -294,6 +308,8 @@
       <w:r>
         <w:rPr>
           <w:b w:val="true"/>
+          <w:i w:val="false"/>
+          <w:strike w:val="false"/>
         </w:rPr>
         <w:t>Anton Spektorov</w:t>
       </w:r>
@@ -302,6 +318,8 @@
       <w:r>
         <w:rPr>
           <w:b w:val="true"/>
+          <w:i w:val="false"/>
+          <w:strike w:val="false"/>
         </w:rPr>
         <w:t xml:space="preserve">Cell Phone: (916) 812-1709 Email: spektr44@hotmail.com URL: </w:t>
       </w:r>
@@ -317,6 +335,8 @@
       <w:r>
         <w:rPr>
           <w:b w:val="true"/>
+          <w:i w:val="false"/>
+          <w:strike w:val="false"/>
         </w:rPr>
         <w:t>Highlights of Qualifications</w:t>
       </w:r>
@@ -328,6 +348,8 @@
       <w:r>
         <w:rPr>
           <w:b w:val="false"/>
+          <w:i w:val="false"/>
+          <w:strike w:val="false"/>
         </w:rPr>
         <w:t>•   Extensive Healthcare and Public Pension Systems experience</w:t>
       </w:r>
@@ -339,6 +361,8 @@
       <w:r>
         <w:rPr>
           <w:b w:val="false"/>
+          <w:i w:val="false"/>
+          <w:strike w:val="false"/>
         </w:rPr>
         <w:t>•   Sun Certified Java Programmer,  Developer and Enterprise Architect (SCEA)</w:t>
       </w:r>
@@ -350,6 +374,8 @@
       <w:r>
         <w:rPr>
           <w:b w:val="false"/>
+          <w:i w:val="false"/>
+          <w:strike w:val="false"/>
         </w:rPr>
         <w:t>•   Oracle Database: SQL Certified Expert</w:t>
       </w:r>
@@ -361,6 +387,8 @@
       <w:r>
         <w:rPr>
           <w:b w:val="false"/>
+          <w:i w:val="false"/>
+          <w:strike w:val="false"/>
         </w:rPr>
         <w:t>•   Master of Business Administration (MBA) in Technology Management</w:t>
       </w:r>
@@ -372,6 +400,8 @@
       <w:r>
         <w:rPr>
           <w:b w:val="false"/>
+          <w:i w:val="false"/>
+          <w:strike w:val="false"/>
         </w:rPr>
         <w:t>•   Strong leadership, communication,  team-building and facilitation skills</w:t>
       </w:r>
@@ -383,6 +413,8 @@
       <w:r>
         <w:rPr>
           <w:b w:val="false"/>
+          <w:i w:val="false"/>
+          <w:strike w:val="false"/>
         </w:rPr>
         <w:t>•   Proficient with Java Enterprise Edition (J2EE), Groovy ,  PL/SQL, TSQL, Perl, C/C++, C#</w:t>
       </w:r>
@@ -394,6 +426,8 @@
       <w:r>
         <w:rPr>
           <w:b w:val="false"/>
+          <w:i w:val="false"/>
+          <w:strike w:val="false"/>
         </w:rPr>
         <w:t>•   Strong database development and management experience: Oracle and MS SQLServer</w:t>
       </w:r>
@@ -405,6 +439,8 @@
       <w:r>
         <w:rPr>
           <w:b w:val="false"/>
+          <w:i w:val="false"/>
+          <w:strike w:val="false"/>
         </w:rPr>
         <w:t>•   Hands-on experience with Cognos BI, Web Services, Workflow/Oracle BPEL and JRules</w:t>
       </w:r>
@@ -416,6 +452,8 @@
       <w:r>
         <w:rPr>
           <w:b w:val="false"/>
+          <w:i w:val="false"/>
+          <w:strike w:val="false"/>
         </w:rPr>
         <w:t>•   Ability to create a positive work environment</w:t>
       </w:r>
@@ -427,6 +465,8 @@
       <w:r>
         <w:rPr>
           <w:b w:val="false"/>
+          <w:i w:val="false"/>
+          <w:strike w:val="false"/>
         </w:rPr>
         <w:t>•   Success driven attitude</w:t>
       </w:r>
@@ -435,6 +475,8 @@
       <w:r>
         <w:rPr>
           <w:b w:val="true"/>
+          <w:i w:val="false"/>
+          <w:strike w:val="false"/>
         </w:rPr>
         <w:t>Employment</w:t>
       </w:r>
@@ -443,6 +485,8 @@
       <w:r>
         <w:rPr>
           <w:b w:val="true"/>
+          <w:i w:val="false"/>
+          <w:strike w:val="false"/>
         </w:rPr>
         <w:t>2/2012 – Present  Anton Spektorov Consulting , El Dorado Hills, CA</w:t>
       </w:r>
@@ -454,6 +498,8 @@
       <w:r>
         <w:rPr>
           <w:b w:val="false"/>
+          <w:i w:val="false"/>
+          <w:strike w:val="false"/>
         </w:rPr>
         <w:t>•   Supporting PSR Application (J2EE, Spring, Oracle) for Health Area</w:t>
       </w:r>
@@ -462,6 +508,8 @@
       <w:r>
         <w:rPr>
           <w:b w:val="true"/>
+          <w:i w:val="false"/>
+          <w:strike w:val="false"/>
         </w:rPr>
         <w:t>11/2011-2/2012 Agile Global Solutions, Inc., Sacramento, CA</w:t>
       </w:r>
@@ -470,6 +518,8 @@
       <w:r>
         <w:rPr>
           <w:b w:val="true"/>
+          <w:i w:val="false"/>
+          <w:strike w:val="false"/>
         </w:rPr>
         <w:t>Consultant at California ISO</w:t>
       </w:r>
@@ -481,6 +531,8 @@
       <w:r>
         <w:rPr>
           <w:b w:val="false"/>
+          <w:i w:val="false"/>
+          <w:strike w:val="false"/>
         </w:rPr>
         <w:t>•   Developing Centralized Data Security Services with the following  technologies: Web Services (Apache CXF), J2EE, Grails/Grovy, Oracle, LDAP, PERL</w:t>
       </w:r>
@@ -489,6 +541,8 @@
       <w:r>
         <w:rPr>
           <w:b w:val="true"/>
+          <w:i w:val="false"/>
+          <w:strike w:val="false"/>
         </w:rPr>
         <w:t>09/2010-11/2011 Amerit Consulting, Inc., Sacramento, CA</w:t>
       </w:r>
@@ -497,6 +551,8 @@
       <w:r>
         <w:rPr>
           <w:b w:val="true"/>
+          <w:i w:val="false"/>
+          <w:strike w:val="false"/>
         </w:rPr>
         <w:t>Accenture/CalPERS Project Health Team Lead (Conversion) on CalPERS PSR Project</w:t>
       </w:r>
@@ -508,6 +564,8 @@
       <w:r>
         <w:rPr>
           <w:b w:val="false"/>
+          <w:i w:val="false"/>
+          <w:strike w:val="false"/>
         </w:rPr>
         <w:t>•   Developing Conversion PL/SQL Procedures and Java Batches for Health Area</w:t>
       </w:r>
@@ -519,6 +577,8 @@
       <w:r>
         <w:rPr>
           <w:b w:val="false"/>
+          <w:i w:val="false"/>
+          <w:strike w:val="false"/>
         </w:rPr>
         <w:t>•   Conducting Code Reviews (Java and PL/SQL)</w:t>
       </w:r>
@@ -530,6 +590,8 @@
       <w:r>
         <w:rPr>
           <w:b w:val="false"/>
+          <w:i w:val="false"/>
+          <w:strike w:val="false"/>
         </w:rPr>
         <w:t>•   Performance-tuning Oracle PL/SQL procedures</w:t>
       </w:r>
@@ -541,6 +603,8 @@
       <w:r>
         <w:rPr>
           <w:b w:val="false"/>
+          <w:i w:val="false"/>
+          <w:strike w:val="false"/>
         </w:rPr>
         <w:t>•   Conducting Validation and Data Analysis</w:t>
       </w:r>
@@ -552,6 +616,8 @@
       <w:r>
         <w:rPr>
           <w:b w:val="false"/>
+          <w:i w:val="false"/>
+          <w:strike w:val="false"/>
         </w:rPr>
         <w:t>•   Modifying the Application (Online and Batch) to work with converted data</w:t>
       </w:r>
@@ -563,6 +629,8 @@
       <w:r>
         <w:rPr>
           <w:b w:val="false"/>
+          <w:i w:val="false"/>
+          <w:strike w:val="false"/>
         </w:rPr>
         <w:t>•   Developing comprehensive JUnit test harnesses to test data quality</w:t>
       </w:r>
@@ -571,6 +639,8 @@
       <w:r>
         <w:rPr>
           <w:b w:val="true"/>
+          <w:i w:val="false"/>
+          <w:strike w:val="false"/>
         </w:rPr>
         <w:t>07/2008-09/2010 Amerit Consulting, Inc., Sacramento, CA</w:t>
       </w:r>
@@ -579,6 +649,8 @@
       <w:r>
         <w:rPr>
           <w:b w:val="true"/>
+          <w:i w:val="false"/>
+          <w:strike w:val="false"/>
         </w:rPr>
         <w:t>Accenture/CalPERS Project Health Team Lead (Application Development) on CalPERS PSR Project</w:t>
       </w:r>
@@ -590,6 +662,8 @@
       <w:r>
         <w:rPr>
           <w:b w:val="false"/>
+          <w:i w:val="false"/>
+          <w:strike w:val="false"/>
         </w:rPr>
         <w:t>•   Implementing complex Online and Batch applications (J2EE, Spring, Oracle) for Health Area</w:t>
       </w:r>
@@ -601,6 +675,8 @@
       <w:r>
         <w:rPr>
           <w:b w:val="false"/>
+          <w:i w:val="false"/>
+          <w:strike w:val="false"/>
         </w:rPr>
         <w:t>•   Providing technical leadership to the Health Development team</w:t>
       </w:r>
@@ -612,6 +688,8 @@
       <w:r>
         <w:rPr>
           <w:b w:val="false"/>
+          <w:i w:val="false"/>
+          <w:strike w:val="false"/>
         </w:rPr>
         <w:t>•   Designing and implementing Health Data Processing Engine (J2EE)</w:t>
       </w:r>
@@ -623,6 +701,8 @@
       <w:r>
         <w:rPr>
           <w:b w:val="false"/>
+          <w:i w:val="false"/>
+          <w:strike w:val="false"/>
         </w:rPr>
         <w:t>•   Facilitating JAD Sessions</w:t>
       </w:r>
@@ -634,6 +714,8 @@
       <w:r>
         <w:rPr>
           <w:b w:val="false"/>
+          <w:i w:val="false"/>
+          <w:strike w:val="false"/>
         </w:rPr>
         <w:t>•   Creating technical designs with UML</w:t>
       </w:r>
@@ -645,6 +727,8 @@
       <w:r>
         <w:rPr>
           <w:b w:val="false"/>
+          <w:i w:val="false"/>
+          <w:strike w:val="false"/>
         </w:rPr>
         <w:t>•   Conducting code reviews</w:t>
       </w:r>
@@ -656,6 +740,8 @@
       <w:r>
         <w:rPr>
           <w:b w:val="false"/>
+          <w:i w:val="false"/>
+          <w:strike w:val="false"/>
         </w:rPr>
         <w:t>•   Developed comprehensive JUnit test harnesses to ensure Health Area code integrity</w:t>
       </w:r>
@@ -664,6 +750,8 @@
       <w:r>
         <w:rPr>
           <w:b w:val="true"/>
+          <w:i w:val="false"/>
+          <w:strike w:val="false"/>
         </w:rPr>
         <w:t>04/2007-07/2008 Health Net Federal Services (Fortune 179), Rancho Cordova, CA</w:t>
       </w:r>
@@ -672,6 +760,8 @@
       <w:r>
         <w:rPr>
           <w:b w:val="true"/>
+          <w:i w:val="false"/>
+          <w:strike w:val="false"/>
         </w:rPr>
         <w:t>Manager, Web Application Development</w:t>
       </w:r>
@@ -683,6 +773,8 @@
       <w:r>
         <w:rPr>
           <w:b w:val="false"/>
+          <w:i w:val="false"/>
+          <w:strike w:val="false"/>
         </w:rPr>
         <w:t>•   Managing the HNFS Web Team conducting J2EE and .Net development</w:t>
       </w:r>
@@ -694,6 +786,8 @@
       <w:r>
         <w:rPr>
           <w:b w:val="false"/>
+          <w:i w:val="false"/>
+          <w:strike w:val="false"/>
         </w:rPr>
         <w:t>•   Managing the company’s web portal</w:t>
       </w:r>
@@ -705,6 +799,8 @@
       <w:r>
         <w:rPr>
           <w:b w:val="false"/>
+          <w:i w:val="false"/>
+          <w:strike w:val="false"/>
         </w:rPr>
         <w:t>•   Designing new web-based solutions (technical designs with UML)</w:t>
       </w:r>
@@ -716,6 +812,8 @@
       <w:r>
         <w:rPr>
           <w:b w:val="false"/>
+          <w:i w:val="false"/>
+          <w:strike w:val="false"/>
         </w:rPr>
         <w:t>•   Teaching and mentoring J2EE and .NET developers</w:t>
       </w:r>
@@ -727,6 +825,8 @@
       <w:r>
         <w:rPr>
           <w:b w:val="false"/>
+          <w:i w:val="false"/>
+          <w:strike w:val="false"/>
         </w:rPr>
         <w:t>•   Managing the source code repository: branching, merging etc.</w:t>
       </w:r>
@@ -738,6 +838,8 @@
       <w:r>
         <w:rPr>
           <w:b w:val="false"/>
+          <w:i w:val="false"/>
+          <w:strike w:val="false"/>
         </w:rPr>
         <w:t>•   Conducting code reviews</w:t>
       </w:r>
@@ -749,6 +851,8 @@
       <w:r>
         <w:rPr>
           <w:b w:val="false"/>
+          <w:i w:val="false"/>
+          <w:strike w:val="false"/>
         </w:rPr>
         <w:t>•   Developing multiple Proofs of Concept (POCs)</w:t>
       </w:r>
@@ -757,6 +861,8 @@
       <w:r>
         <w:rPr>
           <w:b w:val="true"/>
+          <w:i w:val="false"/>
+          <w:strike w:val="false"/>
         </w:rPr>
         <w:t>08/2005-04/2007 Health Net Federal Services (Fortune 179), Rancho Cordova, CA</w:t>
       </w:r>
@@ -765,6 +871,8 @@
       <w:r>
         <w:rPr>
           <w:b w:val="true"/>
+          <w:i w:val="false"/>
+          <w:strike w:val="false"/>
         </w:rPr>
         <w:t>Senior Web Developer, Team Lead</w:t>
       </w:r>
@@ -776,6 +884,8 @@
       <w:r>
         <w:rPr>
           <w:b w:val="false"/>
+          <w:i w:val="false"/>
+          <w:strike w:val="false"/>
         </w:rPr>
         <w:t>•   Successfully developed, enhanced, managed and supported various J2EE applications</w:t>
       </w:r>
@@ -787,6 +897,8 @@
       <w:r>
         <w:rPr>
           <w:b w:val="false"/>
+          <w:i w:val="false"/>
+          <w:strike w:val="false"/>
         </w:rPr>
         <w:t>•   Migrated multiple legacy jobs to the Enterprise Scheduling Solution (Quartz) and J2EE Framework</w:t>
       </w:r>
@@ -798,6 +910,8 @@
       <w:r>
         <w:rPr>
           <w:b w:val="false"/>
+          <w:i w:val="false"/>
+          <w:strike w:val="false"/>
         </w:rPr>
         <w:t>•   Initiated the creation of the Administration Domain (J2EE) hosting numerous application support tools</w:t>
       </w:r>
@@ -809,6 +923,8 @@
       <w:r>
         <w:rPr>
           <w:b w:val="false"/>
+          <w:i w:val="false"/>
+          <w:strike w:val="false"/>
         </w:rPr>
         <w:t>•   Introduced the team-based database management approach</w:t>
       </w:r>
@@ -820,6 +936,8 @@
       <w:r>
         <w:rPr>
           <w:b w:val="false"/>
+          <w:i w:val="false"/>
+          <w:strike w:val="false"/>
         </w:rPr>
         <w:t>•   Optimized and streamlined various software development processes</w:t>
       </w:r>
@@ -828,6 +946,8 @@
       <w:r>
         <w:rPr>
           <w:b w:val="true"/>
+          <w:i w:val="false"/>
+          <w:strike w:val="false"/>
         </w:rPr>
         <w:t>05/2003-08/2005 California School Information Services, CSIS, Sacramento, CA</w:t>
       </w:r>
@@ -836,6 +956,8 @@
       <w:r>
         <w:rPr>
           <w:b w:val="true"/>
+          <w:i w:val="false"/>
+          <w:strike w:val="false"/>
         </w:rPr>
         <w:t>Web Developer (J2EE)/Special Projects Analyst</w:t>
       </w:r>
@@ -847,6 +969,8 @@
       <w:r>
         <w:rPr>
           <w:b w:val="false"/>
+          <w:i w:val="false"/>
+          <w:strike w:val="false"/>
         </w:rPr>
         <w:t>•   Developing secure web applications (J2EE, Weblogic, SQL Server, LDAP) for student tracking (the No Child Left Behind Program), electronic state reporting, electronic transcript exchange: n-tier architectures</w:t>
       </w:r>
@@ -858,6 +982,8 @@
       <w:r>
         <w:rPr>
           <w:b w:val="false"/>
+          <w:i w:val="false"/>
+          <w:strike w:val="false"/>
         </w:rPr>
         <w:t>•   Supporting the assignment of 7 million+ unique identifiers (CSIS Ids) to all K-12 students in California</w:t>
       </w:r>
@@ -869,6 +995,8 @@
       <w:r>
         <w:rPr>
           <w:b w:val="false"/>
+          <w:i w:val="false"/>
+          <w:strike w:val="false"/>
         </w:rPr>
         <w:t>•   Successfully leading software development teams through implementation of statewide systems</w:t>
       </w:r>
@@ -880,6 +1008,8 @@
       <w:r>
         <w:rPr>
           <w:b w:val="false"/>
+          <w:i w:val="false"/>
+          <w:strike w:val="false"/>
         </w:rPr>
         <w:t>•   Developing Certificate Authority systems (LDAP, X509 digital certificates) and authentication mechanisms</w:t>
       </w:r>
@@ -891,6 +1021,8 @@
       <w:r>
         <w:rPr>
           <w:b w:val="false"/>
+          <w:i w:val="false"/>
+          <w:strike w:val="false"/>
         </w:rPr>
         <w:t>•   Conducting R&amp;D activities with complex statistical analysis and reporting systems (COGNOS, OLAP)</w:t>
       </w:r>
@@ -902,6 +1034,8 @@
       <w:r>
         <w:rPr>
           <w:b w:val="false"/>
+          <w:i w:val="false"/>
+          <w:strike w:val="false"/>
         </w:rPr>
         <w:t>•   Conducting software development analysis (impact, gap etc.), developing the architecture and specifications</w:t>
       </w:r>
@@ -913,6 +1047,8 @@
       <w:r>
         <w:rPr>
           <w:b w:val="false"/>
+          <w:i w:val="false"/>
+          <w:strike w:val="false"/>
         </w:rPr>
         <w:t>•   Built new modules, supported and enhanced the State Reporting and Records Transfer System - SRRTS (J2EE)</w:t>
       </w:r>
@@ -924,6 +1060,8 @@
       <w:r>
         <w:rPr>
           <w:b w:val="false"/>
+          <w:i w:val="false"/>
+          <w:strike w:val="false"/>
         </w:rPr>
         <w:t>•   Developed CSIS "Extended Client" (J2EE) statewide student application/database</w:t>
       </w:r>
@@ -935,6 +1073,8 @@
       <w:r>
         <w:rPr>
           <w:b w:val="false"/>
+          <w:i w:val="false"/>
+          <w:strike w:val="false"/>
         </w:rPr>
         <w:t>•   Developed CSIS "On-Line Maintenance" (J2EE) statewide application</w:t>
       </w:r>
@@ -943,6 +1083,8 @@
       <w:r>
         <w:rPr>
           <w:b w:val="true"/>
+          <w:i w:val="false"/>
+          <w:strike w:val="false"/>
         </w:rPr>
         <w:t>9/2002-05/2003 Sierra Valley Medical Group Chico, CA</w:t>
       </w:r>
@@ -951,6 +1093,8 @@
       <w:r>
         <w:rPr>
           <w:b w:val="true"/>
+          <w:i w:val="false"/>
+          <w:strike w:val="false"/>
         </w:rPr>
         <w:t>Java Developer/Financial Systems Analyst</w:t>
       </w:r>
@@ -962,6 +1106,8 @@
       <w:r>
         <w:rPr>
           <w:b w:val="false"/>
+          <w:i w:val="false"/>
+          <w:strike w:val="false"/>
         </w:rPr>
         <w:t>•   Developing web-based provider finder, eligibility verification, authorization and referral tools (Java, JSP, SQL Stored Procedures)</w:t>
       </w:r>
@@ -973,6 +1119,8 @@
       <w:r>
         <w:rPr>
           <w:b w:val="false"/>
+          <w:i w:val="false"/>
+          <w:strike w:val="false"/>
         </w:rPr>
         <w:t>•   Performing DBA functions: conducting databases maintenance, updates and back ups</w:t>
       </w:r>
@@ -981,6 +1129,8 @@
       <w:r>
         <w:rPr>
           <w:b w:val="true"/>
+          <w:i w:val="false"/>
+          <w:strike w:val="false"/>
         </w:rPr>
         <w:t>04/2001-07/2002 SurePay Credit Card/ACH Gateway (the First Data Corps subsidiary) Jacksonville, NC</w:t>
       </w:r>
@@ -989,6 +1139,8 @@
       <w:r>
         <w:rPr>
           <w:b w:val="true"/>
+          <w:i w:val="false"/>
+          <w:strike w:val="false"/>
         </w:rPr>
         <w:t>Java Developer</w:t>
       </w:r>
@@ -1000,6 +1152,8 @@
       <w:r>
         <w:rPr>
           <w:b w:val="false"/>
+          <w:i w:val="false"/>
+          <w:strike w:val="false"/>
         </w:rPr>
         <w:t>•   Developing financial transaction software with Java (Servlets, JSP, EJBs), C/C++, VB and C#</w:t>
       </w:r>
@@ -1011,6 +1165,8 @@
       <w:r>
         <w:rPr>
           <w:b w:val="false"/>
+          <w:i w:val="false"/>
+          <w:strike w:val="false"/>
         </w:rPr>
         <w:t>•   Guiding development teams through implementations of XML-based Java, C/C++, Perl, and ASP Software Development Kits for SurePay gateway</w:t>
       </w:r>
@@ -1022,6 +1178,8 @@
       <w:r>
         <w:rPr>
           <w:b w:val="false"/>
+          <w:i w:val="false"/>
+          <w:strike w:val="false"/>
         </w:rPr>
         <w:t>•   Setting up credit card/ACH payment systems on the Internet</w:t>
       </w:r>
@@ -1033,6 +1191,8 @@
       <w:r>
         <w:rPr>
           <w:b w:val="false"/>
+          <w:i w:val="false"/>
+          <w:strike w:val="false"/>
         </w:rPr>
         <w:t>•   Working closely with numerous financial institutions to ensure correct merchant setup on multiple banking platforms for processing Visa, MasterCard, Amex, Discover and JCB cards</w:t>
       </w:r>
@@ -1044,6 +1204,8 @@
       <w:r>
         <w:rPr>
           <w:b w:val="false"/>
+          <w:i w:val="false"/>
+          <w:strike w:val="false"/>
         </w:rPr>
         <w:t>•   Developed SurePay C++ B2C SDK</w:t>
       </w:r>
@@ -1055,6 +1217,8 @@
       <w:r>
         <w:rPr>
           <w:b w:val="false"/>
+          <w:i w:val="false"/>
+          <w:strike w:val="false"/>
         </w:rPr>
         <w:t>•   Developed J2EE (Weblogic, JBOSS, WebSphere) Payment Processing Modules</w:t>
       </w:r>
@@ -1063,6 +1227,8 @@
       <w:r>
         <w:rPr>
           <w:b w:val="true"/>
+          <w:i w:val="false"/>
+          <w:strike w:val="false"/>
         </w:rPr>
         <w:t>05/1996-05/2001 United States Marine Corps Jacksonville, NC; Okinawa, Japan</w:t>
       </w:r>
@@ -1071,6 +1237,8 @@
       <w:r>
         <w:rPr>
           <w:b w:val="true"/>
+          <w:i w:val="false"/>
+          <w:strike w:val="false"/>
         </w:rPr>
         <w:t>US Marine (Helicopter Mechanic/Aircrew)</w:t>
       </w:r>
@@ -1082,6 +1250,8 @@
       <w:r>
         <w:rPr>
           <w:b w:val="false"/>
+          <w:i w:val="false"/>
+          <w:strike w:val="false"/>
         </w:rPr>
         <w:t>•   Performed aircraft repairs and inspections</w:t>
       </w:r>
@@ -1093,6 +1263,8 @@
       <w:r>
         <w:rPr>
           <w:b w:val="false"/>
+          <w:i w:val="false"/>
+          <w:strike w:val="false"/>
         </w:rPr>
         <w:t>•   Flew as a Designated Naval Aviator for multiple Marine Corps missions</w:t>
       </w:r>
@@ -1101,6 +1273,8 @@
       <w:r>
         <w:rPr>
           <w:b w:val="true"/>
+          <w:i w:val="false"/>
+          <w:strike w:val="false"/>
         </w:rPr>
         <w:t>Education</w:t>
       </w:r>
@@ -1112,6 +1286,8 @@
       <w:r>
         <w:rPr>
           <w:b w:val="false"/>
+          <w:i w:val="false"/>
+          <w:strike w:val="false"/>
         </w:rPr>
         <w:t>•   University of Phoenix, AZ: Masters of Business Administration (MBA)/Technology Management</w:t>
       </w:r>
@@ -1123,6 +1299,8 @@
       <w:r>
         <w:rPr>
           <w:b w:val="false"/>
+          <w:i w:val="false"/>
+          <w:strike w:val="false"/>
         </w:rPr>
         <w:t>•   Campbell University, NC: Bachelors of Business Administration/Information Systems; Magna Cum Laude</w:t>
       </w:r>
@@ -1131,6 +1309,8 @@
       <w:r>
         <w:rPr>
           <w:b w:val="true"/>
+          <w:i w:val="false"/>
+          <w:strike w:val="false"/>
         </w:rPr>
         <w:t>Additional Training</w:t>
       </w:r>
@@ -1142,6 +1322,8 @@
       <w:r>
         <w:rPr>
           <w:b w:val="false"/>
+          <w:i w:val="false"/>
+          <w:strike w:val="false"/>
         </w:rPr>
         <w:t>•   Marine Corps Recruiters School, Corporals School (Leadership Training);</w:t>
       </w:r>
@@ -1153,6 +1335,8 @@
       <w:r>
         <w:rPr>
           <w:b w:val="false"/>
+          <w:i w:val="false"/>
+          <w:strike w:val="false"/>
         </w:rPr>
         <w:t>•   PL/SQL Development Training;</w:t>
       </w:r>
@@ -1164,6 +1348,8 @@
       <w:r>
         <w:rPr>
           <w:b w:val="false"/>
+          <w:i w:val="false"/>
+          <w:strike w:val="false"/>
         </w:rPr>
         <w:t>•   Sun Microsystems Web Development training.</w:t>
       </w:r>
@@ -1172,6 +1358,8 @@
       <w:r>
         <w:rPr>
           <w:b w:val="true"/>
+          <w:i w:val="false"/>
+          <w:strike w:val="false"/>
         </w:rPr>
         <w:t>References</w:t>
       </w:r>
@@ -1183,6 +1371,8 @@
       <w:r>
         <w:rPr>
           <w:b w:val="false"/>
+          <w:i w:val="false"/>
+          <w:strike w:val="false"/>
         </w:rPr>
         <w:t>•   Available upon request.</w:t>
       </w:r>
@@ -1191,6 +1381,8 @@
       <w:r>
         <w:rPr>
           <w:b w:val="false"/>
+          <w:i w:val="false"/>
+          <w:strike w:val="false"/>
         </w:rPr>
         <w:t> </w:t>
       </w:r>

</xml_diff>